<commit_message>
Update Respostas às 11 perguntas.docx
</commit_message>
<xml_diff>
--- a/_documents/Respostas às 11 perguntas.docx
+++ b/_documents/Respostas às 11 perguntas.docx
@@ -100,7 +100,7 @@
               </wp:anchor>
             </w:drawing>
           </mc:Choice>
-          <mc:Fallback xmlns:cx="http://schemas.microsoft.com/office/drawing/2014/chartex" xmlns:cx1="http://schemas.microsoft.com/office/drawing/2015/9/8/chartex" xmlns:cx2="http://schemas.microsoft.com/office/drawing/2015/10/21/chartex" xmlns:cx3="http://schemas.microsoft.com/office/drawing/2016/5/9/chartex" xmlns:cx4="http://schemas.microsoft.com/office/drawing/2016/5/10/chartex" xmlns:cx5="http://schemas.microsoft.com/office/drawing/2016/5/11/chartex" xmlns:cx6="http://schemas.microsoft.com/office/drawing/2016/5/12/chartex" xmlns:cx7="http://schemas.microsoft.com/office/drawing/2016/5/13/chartex" xmlns:cx8="http://schemas.microsoft.com/office/drawing/2016/5/14/chartex" xmlns:aink="http://schemas.microsoft.com/office/drawing/2016/ink" xmlns:am3d="http://schemas.microsoft.com/office/drawing/2017/model3d" xmlns:w15="http://schemas.microsoft.com/office/word/2012/wordml" xmlns:w16cid="http://schemas.microsoft.com/office/word/2016/wordml/cid" xmlns:w16se="http://schemas.microsoft.com/office/word/2015/wordml/symex">
+          <mc:Fallback xmlns:w16se="http://schemas.microsoft.com/office/word/2015/wordml/symex" xmlns:w16cid="http://schemas.microsoft.com/office/word/2016/wordml/cid" xmlns:w15="http://schemas.microsoft.com/office/word/2012/wordml" xmlns:am3d="http://schemas.microsoft.com/office/drawing/2017/model3d" xmlns:aink="http://schemas.microsoft.com/office/drawing/2016/ink" xmlns:cx8="http://schemas.microsoft.com/office/drawing/2016/5/14/chartex" xmlns:cx7="http://schemas.microsoft.com/office/drawing/2016/5/13/chartex" xmlns:cx6="http://schemas.microsoft.com/office/drawing/2016/5/12/chartex" xmlns:cx5="http://schemas.microsoft.com/office/drawing/2016/5/11/chartex" xmlns:cx4="http://schemas.microsoft.com/office/drawing/2016/5/10/chartex" xmlns:cx3="http://schemas.microsoft.com/office/drawing/2016/5/9/chartex" xmlns:cx2="http://schemas.microsoft.com/office/drawing/2015/10/21/chartex" xmlns:cx1="http://schemas.microsoft.com/office/drawing/2015/9/8/chartex" xmlns:cx="http://schemas.microsoft.com/office/drawing/2014/chartex">
             <w:pict>
               <v:shapetype w14:anchorId="13CDB495" id="_x0000_t202" coordsize="21600,21600" o:spt="202" path="m,l,21600r21600,l21600,xe">
                 <v:stroke joinstyle="miter"/>
@@ -427,13 +427,10 @@
         <w:t>ao utilizar</w:t>
       </w:r>
       <w:r>
-        <w:t xml:space="preserve"> DEM</w:t>
-      </w:r>
-      <w:r>
-        <w:rPr>
-          <w:vertAlign w:val="superscript"/>
-        </w:rPr>
-        <w:t>1</w:t>
+        <w:t xml:space="preserve"> </w:t>
+      </w:r>
+      <w:r>
+        <w:t>dispositivos móveis</w:t>
       </w:r>
       <w:r>
         <w:t xml:space="preserve"> são </w:t>
@@ -636,7 +633,7 @@
                     </pic:cNvPicPr>
                   </pic:nvPicPr>
                   <pic:blipFill rotWithShape="1">
-                    <a:blip r:embed="rId8" cstate="print">
+                    <a:blip r:embed="rId9" cstate="print">
                       <a:extLst>
                         <a:ext uri="{28A0092B-C50C-407E-A947-70E740481C1C}">
                           <a14:useLocalDpi xmlns:a14="http://schemas.microsoft.com/office/drawing/2010/main" val="0"/>
@@ -838,6 +835,7 @@
           <w:sz w:val="24"/>
           <w:szCs w:val="24"/>
         </w:rPr>
+        <w:lastRenderedPageBreak/>
         <w:t>Como aprendem as tarefas?</w:t>
       </w:r>
     </w:p>
@@ -1036,14 +1034,22 @@
         <w:t>m</w:t>
       </w:r>
       <w:r>
-        <w:t xml:space="preserve"> DEM, o que lhes facilita o acesso à informação que só está disponível </w:t>
-      </w:r>
+        <w:t xml:space="preserve"> </w:t>
+      </w:r>
+      <w:r>
+        <w:t>dispositivos móveis</w:t>
+      </w:r>
+      <w:r>
+        <w:t xml:space="preserve">, o que lhes facilita o acesso à informação que só está disponível </w:t>
+      </w:r>
+      <w:proofErr w:type="gramStart"/>
       <w:r>
         <w:rPr>
           <w:i/>
         </w:rPr>
         <w:t>online</w:t>
       </w:r>
+      <w:proofErr w:type="gramEnd"/>
       <w:r>
         <w:t>.</w:t>
       </w:r>
@@ -1112,7 +1118,7 @@
                     <pic:cNvPicPr/>
                   </pic:nvPicPr>
                   <pic:blipFill>
-                    <a:blip r:embed="rId9">
+                    <a:blip r:embed="rId10">
                       <a:extLst>
                         <a:ext uri="{28A0092B-C50C-407E-A947-70E740481C1C}">
                           <a14:useLocalDpi xmlns:a14="http://schemas.microsoft.com/office/drawing/2010/main" val="0"/>
@@ -1552,40 +1558,60 @@
         </w:rPr>
       </w:pPr>
       <w:r>
-        <w:t xml:space="preserve">A maior parte dos inquiridos </w:t>
-      </w:r>
-      <w:r>
-        <w:rPr>
-          <w:b/>
-        </w:rPr>
-        <w:t>viaja menos de 2 vezes por ano</w:t>
-      </w:r>
-      <w:r>
-        <w:rPr>
-          <w:b/>
-        </w:rPr>
+        <w:rPr>
+          <w:highlight w:val="yellow"/>
+        </w:rPr>
+        <w:t>Quando o</w:t>
+      </w:r>
+      <w:r>
+        <w:rPr>
+          <w:highlight w:val="yellow"/>
+        </w:rPr>
+        <w:t>s utilizadores inquiridos viajam</w:t>
+      </w:r>
+      <w:r>
+        <w:rPr>
+          <w:highlight w:val="yellow"/>
+        </w:rPr>
+        <w:t>, a sua grande maioria utiliza</w:t>
+      </w:r>
+      <w:r>
+        <w:rPr>
+          <w:highlight w:val="yellow"/>
+        </w:rPr>
+        <w:t xml:space="preserve"> dispositivos móveis</w:t>
+      </w:r>
+      <w:r>
+        <w:t xml:space="preserve"> mais de uma hora por dia (</w:t>
+      </w:r>
+      <w:r>
+        <w:rPr>
+          <w:b/>
+        </w:rPr>
+        <w:t xml:space="preserve">&gt; 4 horas por dia </w:t>
+      </w:r>
+      <w:r>
+        <w:t xml:space="preserve">– 45,5%, </w:t>
+      </w:r>
+      <w:r>
+        <w:rPr>
+          <w:b/>
+        </w:rPr>
+        <w:t xml:space="preserve">1 a 4 horas por dia </w:t>
+      </w:r>
+      <w:r>
+        <w:t>– 40,9%).</w:t>
+      </w:r>
+      <w:r>
+        <w:t xml:space="preserve"> Isto indica </w:t>
+      </w:r>
+      <w:proofErr w:type="gramStart"/>
+      <w:r>
+        <w:t>que</w:t>
+      </w:r>
+      <w:proofErr w:type="gramEnd"/>
+      <w:r>
         <w:t xml:space="preserve"> </w:t>
-      </w:r>
-      <w:r>
-        <w:t>(59,1%). Quando o fazem, a sua grande maioria utiliza mais de uma hora por dia (</w:t>
-      </w:r>
-      <w:r>
-        <w:rPr>
-          <w:b/>
-        </w:rPr>
-        <w:t xml:space="preserve">&gt; 4 horas por dia </w:t>
-      </w:r>
-      <w:r>
-        <w:t xml:space="preserve">– 45,5%, </w:t>
-      </w:r>
-      <w:r>
-        <w:rPr>
-          <w:b/>
-        </w:rPr>
-        <w:t xml:space="preserve">1 a 4 horas por dia </w:t>
-      </w:r>
-      <w:r>
-        <w:t>– 40,9%).</w:t>
       </w:r>
     </w:p>
     <w:p>
@@ -1638,6 +1664,7 @@
           <w:sz w:val="24"/>
           <w:szCs w:val="24"/>
         </w:rPr>
+        <w:lastRenderedPageBreak/>
         <w:t>Quais as restrições de tempo impostas?</w:t>
       </w:r>
     </w:p>
@@ -1704,13 +1731,13 @@
           <w:lang w:eastAsia="pt-PT"/>
         </w:rPr>
         <w:drawing>
-          <wp:anchor distT="0" distB="0" distL="114300" distR="114300" simplePos="0" relativeHeight="251656704" behindDoc="0" locked="0" layoutInCell="1" allowOverlap="1" wp14:anchorId="41599DD2" wp14:editId="5DC7E68D">
+          <wp:anchor distT="0" distB="0" distL="114300" distR="114300" simplePos="0" relativeHeight="251656704" behindDoc="0" locked="0" layoutInCell="1" allowOverlap="1" wp14:anchorId="41599DD2" wp14:editId="3171BEE9">
             <wp:simplePos x="0" y="0"/>
             <wp:positionH relativeFrom="column">
               <wp:posOffset>-43180</wp:posOffset>
             </wp:positionH>
             <wp:positionV relativeFrom="paragraph">
-              <wp:posOffset>208915</wp:posOffset>
+              <wp:posOffset>178435</wp:posOffset>
             </wp:positionV>
             <wp:extent cx="2886710" cy="1287780"/>
             <wp:effectExtent l="0" t="0" r="8890" b="7620"/>
@@ -1727,7 +1754,7 @@
                     <pic:cNvPicPr/>
                   </pic:nvPicPr>
                   <pic:blipFill>
-                    <a:blip r:embed="rId10">
+                    <a:blip r:embed="rId11">
                       <a:extLst>
                         <a:ext uri="{28A0092B-C50C-407E-A947-70E740481C1C}">
                           <a14:useLocalDpi xmlns:a14="http://schemas.microsoft.com/office/drawing/2010/main" val="0"/>
@@ -1928,8 +1955,8 @@
         <w:tblLook w:val="04A0" w:firstRow="1" w:lastRow="0" w:firstColumn="1" w:lastColumn="0" w:noHBand="0" w:noVBand="1"/>
       </w:tblPr>
       <w:tblGrid>
-        <w:gridCol w:w="2802"/>
-        <w:gridCol w:w="7804"/>
+        <w:gridCol w:w="2093"/>
+        <w:gridCol w:w="8513"/>
       </w:tblGrid>
       <w:tr>
         <w:trPr>
@@ -1938,7 +1965,7 @@
         <w:tc>
           <w:tcPr>
             <w:cnfStyle w:val="001000000000" w:firstRow="0" w:lastRow="0" w:firstColumn="1" w:lastColumn="0" w:oddVBand="0" w:evenVBand="0" w:oddHBand="0" w:evenHBand="0" w:firstRowFirstColumn="0" w:firstRowLastColumn="0" w:lastRowFirstColumn="0" w:lastRowLastColumn="0"/>
-            <w:tcW w:w="2802" w:type="dxa"/>
+            <w:tcW w:w="2093" w:type="dxa"/>
             <w:tcBorders>
               <w:top w:val="none" w:sz="0" w:space="0" w:color="auto"/>
               <w:left w:val="none" w:sz="0" w:space="0" w:color="auto"/>
@@ -1968,7 +1995,7 @@
         </w:tc>
         <w:tc>
           <w:tcPr>
-            <w:tcW w:w="7804" w:type="dxa"/>
+            <w:tcW w:w="8513" w:type="dxa"/>
             <w:tcBorders>
               <w:top w:val="none" w:sz="0" w:space="0" w:color="auto"/>
               <w:left w:val="none" w:sz="0" w:space="0" w:color="auto"/>
@@ -2000,12 +2027,12 @@
       <w:tr>
         <w:trPr>
           <w:cnfStyle w:val="000000100000" w:firstRow="0" w:lastRow="0" w:firstColumn="0" w:lastColumn="0" w:oddVBand="0" w:evenVBand="0" w:oddHBand="1" w:evenHBand="0" w:firstRowFirstColumn="0" w:firstRowLastColumn="0" w:lastRowFirstColumn="0" w:lastRowLastColumn="0"/>
-          <w:trHeight w:val="1893"/>
+          <w:trHeight w:val="2095"/>
         </w:trPr>
         <w:tc>
           <w:tcPr>
             <w:cnfStyle w:val="001000000000" w:firstRow="0" w:lastRow="0" w:firstColumn="1" w:lastColumn="0" w:oddVBand="0" w:evenVBand="0" w:oddHBand="0" w:evenHBand="0" w:firstRowFirstColumn="0" w:firstRowLastColumn="0" w:lastRowFirstColumn="0" w:lastRowLastColumn="0"/>
-            <w:tcW w:w="2802" w:type="dxa"/>
+            <w:tcW w:w="2093" w:type="dxa"/>
             <w:tcBorders>
               <w:left w:val="none" w:sz="0" w:space="0" w:color="auto"/>
               <w:right w:val="none" w:sz="0" w:space="0" w:color="auto"/>
@@ -2029,8 +2056,9 @@
                 <w:sz w:val="26"/>
                 <w:szCs w:val="26"/>
               </w:rPr>
-              <w:t>Pesquisa</w:t>
-            </w:r>
+              <w:t xml:space="preserve">Guia </w:t>
+            </w:r>
+            <w:proofErr w:type="spellStart"/>
             <w:r>
               <w:rPr>
                 <w:b w:val="0"/>
@@ -2038,7 +2066,7 @@
                 <w:sz w:val="26"/>
                 <w:szCs w:val="26"/>
               </w:rPr>
-              <w:t xml:space="preserve"> e monitorização</w:t>
+              <w:t>intera</w:t>
             </w:r>
             <w:r>
               <w:rPr>
@@ -2047,13 +2075,44 @@
                 <w:sz w:val="26"/>
                 <w:szCs w:val="26"/>
               </w:rPr>
-              <w:t xml:space="preserve"> de destinos de viagem (com críticas, imagens e outras informações)</w:t>
+              <w:t>tivo</w:t>
+            </w:r>
+            <w:proofErr w:type="spellEnd"/>
+            <w:r>
+              <w:rPr>
+                <w:b w:val="0"/>
+                <w:color w:val="000000" w:themeColor="text1"/>
+                <w:sz w:val="26"/>
+                <w:szCs w:val="26"/>
+              </w:rPr>
+              <w:t xml:space="preserve"> de pontos de interesse (</w:t>
+            </w:r>
+            <w:proofErr w:type="spellStart"/>
+            <w:r>
+              <w:rPr>
+                <w:b w:val="0"/>
+                <w:i/>
+                <w:color w:val="000000" w:themeColor="text1"/>
+                <w:sz w:val="26"/>
+                <w:szCs w:val="26"/>
+              </w:rPr>
+              <w:t>iGuide</w:t>
+            </w:r>
+            <w:proofErr w:type="spellEnd"/>
+            <w:r>
+              <w:rPr>
+                <w:b w:val="0"/>
+                <w:color w:val="000000" w:themeColor="text1"/>
+                <w:sz w:val="26"/>
+                <w:szCs w:val="26"/>
+              </w:rPr>
+              <w:t>)</w:t>
             </w:r>
           </w:p>
         </w:tc>
         <w:tc>
           <w:tcPr>
-            <w:tcW w:w="7804" w:type="dxa"/>
+            <w:tcW w:w="8513" w:type="dxa"/>
             <w:tcBorders>
               <w:left w:val="none" w:sz="0" w:space="0" w:color="auto"/>
               <w:right w:val="none" w:sz="0" w:space="0" w:color="auto"/>
@@ -2065,232 +2124,249 @@
               <w:cnfStyle w:val="000000100000" w:firstRow="0" w:lastRow="0" w:firstColumn="0" w:lastColumn="0" w:oddVBand="0" w:evenVBand="0" w:oddHBand="1" w:evenHBand="0" w:firstRowFirstColumn="0" w:firstRowLastColumn="0" w:lastRowFirstColumn="0" w:lastRowLastColumn="0"/>
               <w:rPr>
                 <w:color w:val="000000" w:themeColor="text1"/>
-                <w:u w:val="single"/>
               </w:rPr>
             </w:pPr>
             <w:r>
               <w:rPr>
                 <w:color w:val="000000" w:themeColor="text1"/>
               </w:rPr>
-              <w:t>O Ambrósio quer ir de viagem</w:t>
+              <w:t>O Ambrósio foi de visita</w:t>
             </w:r>
             <w:r>
               <w:rPr>
                 <w:color w:val="000000" w:themeColor="text1"/>
               </w:rPr>
-              <w:t xml:space="preserve"> para um local quente</w:t>
+              <w:t xml:space="preserve"> </w:t>
             </w:r>
             <w:r>
               <w:rPr>
                 <w:color w:val="000000" w:themeColor="text1"/>
               </w:rPr>
-              <w:t xml:space="preserve">, </w:t>
+              <w:t>a Roma</w:t>
             </w:r>
             <w:r>
               <w:rPr>
                 <w:color w:val="000000" w:themeColor="text1"/>
               </w:rPr>
-              <w:t xml:space="preserve">mas ainda não escolheu o destino. O Ambrósio também tem dificuldades de locomoção. Utilizando o iGo, efetua uma </w:t>
+              <w:t xml:space="preserve">. </w:t>
+            </w:r>
+            <w:r>
+              <w:rPr>
+                <w:color w:val="000000" w:themeColor="text1"/>
+              </w:rPr>
+              <w:t xml:space="preserve">Visitou vários monumentos, nomeadamente o Coliseu. Como o Ambrósio estava curioso sobre este monumento, decidiu utilizar o </w:t>
+            </w:r>
+            <w:proofErr w:type="spellStart"/>
+            <w:r>
+              <w:rPr>
+                <w:color w:val="000000" w:themeColor="text1"/>
+              </w:rPr>
+              <w:t>iGo</w:t>
+            </w:r>
+            <w:proofErr w:type="spellEnd"/>
+            <w:r>
+              <w:rPr>
+                <w:color w:val="000000" w:themeColor="text1"/>
+              </w:rPr>
+              <w:t xml:space="preserve"> para saber mais. Quando ligou o aparelho, apareceu logo uma </w:t>
             </w:r>
             <w:r>
               <w:rPr>
                 <w:b/>
                 <w:color w:val="000000" w:themeColor="text1"/>
               </w:rPr>
-              <w:t>pesquisa</w:t>
+              <w:t>notificação</w:t>
             </w:r>
             <w:r>
               <w:rPr>
                 <w:color w:val="000000" w:themeColor="text1"/>
               </w:rPr>
-              <w:t xml:space="preserve"> de destinos, utilizando as </w:t>
+              <w:t xml:space="preserve"> a avisá-lo de que estava próximo de um </w:t>
             </w:r>
             <w:r>
               <w:rPr>
                 <w:b/>
                 <w:color w:val="000000" w:themeColor="text1"/>
               </w:rPr>
-              <w:t>palavra</w:t>
+              <w:t>ponto de interesse</w:t>
+            </w:r>
+            <w:r>
+              <w:rPr>
+                <w:color w:val="000000" w:themeColor="text1"/>
+              </w:rPr>
+              <w:t xml:space="preserve"> – nem foi preciso o Ambrósio pesquisar sobre o local.</w:t>
+            </w:r>
+            <w:r>
+              <w:rPr>
+                <w:color w:val="000000" w:themeColor="text1"/>
+              </w:rPr>
+              <w:t xml:space="preserve"> </w:t>
+            </w:r>
+            <w:r>
+              <w:rPr>
+                <w:color w:val="000000" w:themeColor="text1"/>
+              </w:rPr>
+              <w:t xml:space="preserve">Ao clicar na notificação, foram-lhe apresentados </w:t>
             </w:r>
             <w:r>
               <w:rPr>
                 <w:b/>
                 <w:color w:val="000000" w:themeColor="text1"/>
               </w:rPr>
-              <w:t>s</w:t>
+              <w:t>factos interessantes</w:t>
+            </w:r>
+            <w:r>
+              <w:rPr>
+                <w:color w:val="000000" w:themeColor="text1"/>
+              </w:rPr>
+              <w:t xml:space="preserve"> sobre o local</w:t>
+            </w:r>
+            <w:r>
+              <w:rPr>
+                <w:color w:val="000000" w:themeColor="text1"/>
+              </w:rPr>
+              <w:t xml:space="preserve">, um breve </w:t>
             </w:r>
             <w:r>
               <w:rPr>
                 <w:b/>
                 <w:color w:val="000000" w:themeColor="text1"/>
               </w:rPr>
-              <w:t>-chave</w:t>
+              <w:t>resumo da sua história</w:t>
+            </w:r>
+            <w:r>
+              <w:rPr>
+                <w:color w:val="000000" w:themeColor="text1"/>
+              </w:rPr>
+              <w:t xml:space="preserve"> e </w:t>
             </w:r>
             <w:r>
               <w:rPr>
                 <w:b/>
                 <w:color w:val="000000" w:themeColor="text1"/>
               </w:rPr>
-              <w:t>s</w:t>
+              <w:t>horários de visitas guiadas</w:t>
             </w:r>
             <w:r>
               <w:rPr>
                 <w:color w:val="000000" w:themeColor="text1"/>
               </w:rPr>
-              <w:t xml:space="preserve"> (</w:t>
+              <w:t xml:space="preserve">. À noite, decidiu ir jantar a uma pizzaria. Quando se aproximou de uma que lhe pareceu atractiva, reparou que o </w:t>
             </w:r>
             <w:proofErr w:type="spellStart"/>
             <w:r>
               <w:rPr>
+                <w:color w:val="000000" w:themeColor="text1"/>
+              </w:rPr>
+              <w:t>iGo</w:t>
+            </w:r>
+            <w:proofErr w:type="spellEnd"/>
+            <w:r>
+              <w:rPr>
+                <w:color w:val="000000" w:themeColor="text1"/>
+              </w:rPr>
+              <w:t xml:space="preserve"> tinha </w:t>
+            </w:r>
+            <w:r>
+              <w:rPr>
+                <w:color w:val="000000" w:themeColor="text1"/>
+              </w:rPr>
+              <w:t xml:space="preserve">novamente </w:t>
+            </w:r>
+            <w:r>
+              <w:rPr>
+                <w:color w:val="000000" w:themeColor="text1"/>
+              </w:rPr>
+              <w:t>uma notificação.</w:t>
+            </w:r>
+            <w:r>
+              <w:rPr>
+                <w:color w:val="000000" w:themeColor="text1"/>
+              </w:rPr>
+              <w:t xml:space="preserve"> Foi-</w:t>
+            </w:r>
+            <w:bookmarkStart w:id="0" w:name="_GoBack"/>
+            <w:bookmarkEnd w:id="0"/>
+            <w:r>
+              <w:rPr>
+                <w:color w:val="000000" w:themeColor="text1"/>
+              </w:rPr>
+              <w:t xml:space="preserve">lhe apresentado o </w:t>
+            </w:r>
+            <w:r>
+              <w:rPr>
                 <w:b/>
+                <w:color w:val="000000" w:themeColor="text1"/>
+              </w:rPr>
+              <w:t>preço</w:t>
+            </w:r>
+            <w:r>
+              <w:rPr>
+                <w:color w:val="000000" w:themeColor="text1"/>
+              </w:rPr>
+              <w:t xml:space="preserve">, a </w:t>
+            </w:r>
+            <w:r>
+              <w:rPr>
+                <w:b/>
+                <w:color w:val="000000" w:themeColor="text1"/>
+              </w:rPr>
+              <w:t>ementa</w:t>
+            </w:r>
+            <w:r>
+              <w:rPr>
+                <w:color w:val="000000" w:themeColor="text1"/>
+              </w:rPr>
+              <w:t xml:space="preserve"> e os </w:t>
+            </w:r>
+            <w:r>
+              <w:rPr>
+                <w:b/>
+                <w:color w:val="000000" w:themeColor="text1"/>
+              </w:rPr>
+              <w:t>horários</w:t>
+            </w:r>
+            <w:r>
+              <w:rPr>
+                <w:color w:val="000000" w:themeColor="text1"/>
+              </w:rPr>
+              <w:t xml:space="preserve"> – sem ter de entrar no restaurante ou pesquisar na </w:t>
+            </w:r>
+            <w:r>
+              <w:rPr>
                 <w:i/>
                 <w:color w:val="000000" w:themeColor="text1"/>
               </w:rPr>
-              <w:t>keyword</w:t>
-            </w:r>
-            <w:r>
-              <w:rPr>
-                <w:b/>
-                <w:i/>
+              <w:t>internet</w:t>
+            </w:r>
+            <w:r>
+              <w:rPr>
                 <w:color w:val="000000" w:themeColor="text1"/>
               </w:rPr>
-              <w:t>s</w:t>
-            </w:r>
-            <w:proofErr w:type="spellEnd"/>
-            <w:r>
-              <w:rPr>
-                <w:i/>
+              <w:t>. Decidiu jantar ali e assim desfrutar da gastronomia local.</w:t>
+            </w:r>
+          </w:p>
+          <w:p>
+            <w:pPr>
+              <w:jc w:val="both"/>
+              <w:cnfStyle w:val="000000100000" w:firstRow="0" w:lastRow="0" w:firstColumn="0" w:lastColumn="0" w:oddVBand="0" w:evenVBand="0" w:oddHBand="1" w:evenHBand="0" w:firstRowFirstColumn="0" w:firstRowLastColumn="0" w:lastRowFirstColumn="0" w:lastRowLastColumn="0"/>
+              <w:rPr>
                 <w:color w:val="000000" w:themeColor="text1"/>
-              </w:rPr>
-              <w:t>) “</w:t>
-            </w:r>
-            <w:r>
-              <w:rPr>
-                <w:color w:val="000000" w:themeColor="text1"/>
-              </w:rPr>
-              <w:t>c</w:t>
-            </w:r>
-            <w:r>
-              <w:rPr>
-                <w:color w:val="000000" w:themeColor="text1"/>
-              </w:rPr>
-              <w:t xml:space="preserve">alor” e “acessibilidade”. A pesquisa devolve vários </w:t>
-            </w:r>
-            <w:r>
-              <w:rPr>
-                <w:b/>
-                <w:color w:val="000000" w:themeColor="text1"/>
-              </w:rPr>
-              <w:t>resultados</w:t>
-            </w:r>
-            <w:r>
-              <w:rPr>
-                <w:color w:val="000000" w:themeColor="text1"/>
-              </w:rPr>
-              <w:t xml:space="preserve">. Após </w:t>
-            </w:r>
-            <w:r>
-              <w:rPr>
-                <w:b/>
-                <w:color w:val="000000" w:themeColor="text1"/>
-              </w:rPr>
-              <w:t>ler várias críticas</w:t>
-            </w:r>
-            <w:r>
-              <w:rPr>
-                <w:color w:val="000000" w:themeColor="text1"/>
-              </w:rPr>
-              <w:t xml:space="preserve"> de outros</w:t>
-            </w:r>
-            <w:r>
-              <w:rPr>
-                <w:color w:val="000000" w:themeColor="text1"/>
-              </w:rPr>
-              <w:t xml:space="preserve"> utilizadores</w:t>
-            </w:r>
-            <w:r>
-              <w:rPr>
-                <w:color w:val="000000" w:themeColor="text1"/>
-              </w:rPr>
-              <w:t xml:space="preserve"> e de </w:t>
-            </w:r>
-            <w:r>
-              <w:rPr>
-                <w:b/>
-                <w:color w:val="000000" w:themeColor="text1"/>
-              </w:rPr>
-              <w:t>visualizar imagens de vários locais</w:t>
-            </w:r>
-            <w:r>
-              <w:rPr>
-                <w:color w:val="000000" w:themeColor="text1"/>
-              </w:rPr>
-              <w:t xml:space="preserve">, ficou </w:t>
-            </w:r>
-            <w:r>
-              <w:rPr>
-                <w:color w:val="000000" w:themeColor="text1"/>
-              </w:rPr>
-              <w:t xml:space="preserve">interessado num hotel no </w:t>
-            </w:r>
-            <w:proofErr w:type="spellStart"/>
-            <w:r>
-              <w:rPr>
-                <w:color w:val="000000" w:themeColor="text1"/>
-              </w:rPr>
-              <w:t>Hawaii</w:t>
-            </w:r>
-            <w:proofErr w:type="spellEnd"/>
-            <w:r>
-              <w:rPr>
-                <w:color w:val="000000" w:themeColor="text1"/>
-              </w:rPr>
-              <w:t xml:space="preserve"> com boa acessibilidade.</w:t>
-            </w:r>
-            <w:r>
-              <w:rPr>
-                <w:color w:val="000000" w:themeColor="text1"/>
-              </w:rPr>
-              <w:t xml:space="preserve"> Como se encontrava interessado decidiu monitorizar esse hotel, fazendo com que o iGo </w:t>
-            </w:r>
-            <w:r>
-              <w:rPr>
-                <w:b/>
-                <w:color w:val="000000" w:themeColor="text1"/>
-              </w:rPr>
-              <w:t>o notificasse sempre que havia flutuações no preço</w:t>
-            </w:r>
-            <w:r>
-              <w:rPr>
-                <w:color w:val="000000" w:themeColor="text1"/>
-              </w:rPr>
-              <w:t xml:space="preserve"> (por </w:t>
-            </w:r>
-            <w:proofErr w:type="spellStart"/>
-            <w:r>
-              <w:rPr>
-                <w:color w:val="000000" w:themeColor="text1"/>
-              </w:rPr>
-              <w:t>ex</w:t>
-            </w:r>
-            <w:proofErr w:type="spellEnd"/>
-            <w:r>
-              <w:rPr>
-                <w:color w:val="000000" w:themeColor="text1"/>
-              </w:rPr>
-              <w:t>: promoções).</w:t>
-            </w:r>
+                <w:u w:val="single"/>
+              </w:rPr>
+            </w:pPr>
           </w:p>
         </w:tc>
       </w:tr>
       <w:tr>
         <w:trPr>
-          <w:trHeight w:val="2125"/>
+          <w:trHeight w:val="1949"/>
         </w:trPr>
         <w:tc>
           <w:tcPr>
             <w:cnfStyle w:val="001000000000" w:firstRow="0" w:lastRow="0" w:firstColumn="1" w:lastColumn="0" w:oddVBand="0" w:evenVBand="0" w:oddHBand="0" w:evenHBand="0" w:firstRowFirstColumn="0" w:firstRowLastColumn="0" w:lastRowFirstColumn="0" w:lastRowLastColumn="0"/>
-            <w:tcW w:w="2802" w:type="dxa"/>
+            <w:tcW w:w="2093" w:type="dxa"/>
+            <w:vAlign w:val="center"/>
           </w:tcPr>
           <w:p>
             <w:pPr>
@@ -2361,7 +2437,7 @@
         </w:tc>
         <w:tc>
           <w:tcPr>
-            <w:tcW w:w="7804" w:type="dxa"/>
+            <w:tcW w:w="8513" w:type="dxa"/>
           </w:tcPr>
           <w:p>
             <w:pPr>
@@ -2514,16 +2590,7 @@
                 <w:color w:val="auto"/>
                 <w:u w:val="single"/>
               </w:rPr>
-              <w:t>localiz</w:t>
-            </w:r>
-            <w:bookmarkStart w:id="0" w:name="_GoBack"/>
-            <w:bookmarkEnd w:id="0"/>
-            <w:r>
-              <w:rPr>
-                <w:color w:val="auto"/>
-                <w:u w:val="single"/>
-              </w:rPr>
-              <w:t>ação</w:t>
+              <w:t>localização</w:t>
             </w:r>
             <w:r>
               <w:rPr>
@@ -2662,19 +2729,21 @@
       <w:tr>
         <w:trPr>
           <w:cnfStyle w:val="000000100000" w:firstRow="0" w:lastRow="0" w:firstColumn="0" w:lastColumn="0" w:oddVBand="0" w:evenVBand="0" w:oddHBand="1" w:evenHBand="0" w:firstRowFirstColumn="0" w:firstRowLastColumn="0" w:lastRowFirstColumn="0" w:lastRowLastColumn="0"/>
-          <w:trHeight w:val="2538"/>
+          <w:trHeight w:val="2221"/>
         </w:trPr>
         <w:tc>
           <w:tcPr>
             <w:cnfStyle w:val="001000000000" w:firstRow="0" w:lastRow="0" w:firstColumn="1" w:lastColumn="0" w:oddVBand="0" w:evenVBand="0" w:oddHBand="0" w:evenHBand="0" w:firstRowFirstColumn="0" w:firstRowLastColumn="0" w:lastRowFirstColumn="0" w:lastRowLastColumn="0"/>
-            <w:tcW w:w="2802" w:type="dxa"/>
+            <w:tcW w:w="2093" w:type="dxa"/>
             <w:tcBorders>
               <w:left w:val="none" w:sz="0" w:space="0" w:color="auto"/>
               <w:right w:val="none" w:sz="0" w:space="0" w:color="auto"/>
             </w:tcBorders>
+            <w:vAlign w:val="center"/>
           </w:tcPr>
           <w:p>
             <w:pPr>
+              <w:jc w:val="center"/>
               <w:rPr>
                 <w:bCs w:val="0"/>
                 <w:color w:val="auto"/>
@@ -2769,7 +2838,7 @@
         </w:tc>
         <w:tc>
           <w:tcPr>
-            <w:tcW w:w="7804" w:type="dxa"/>
+            <w:tcW w:w="8513" w:type="dxa"/>
             <w:tcBorders>
               <w:left w:val="none" w:sz="0" w:space="0" w:color="auto"/>
               <w:right w:val="none" w:sz="0" w:space="0" w:color="auto"/>
@@ -2787,7 +2856,19 @@
               <w:rPr>
                 <w:color w:val="auto"/>
               </w:rPr>
-              <w:t xml:space="preserve">O Pedro fez uma viajem à Alemanha e ficou numa zona onde os preços de alojamento eram acessíveis, porém ficou afastado da capital. </w:t>
+              <w:t xml:space="preserve">O Pedro fez uma viajem à Alemanha e ficou numa </w:t>
+            </w:r>
+            <w:r>
+              <w:rPr>
+                <w:color w:val="auto"/>
+              </w:rPr>
+              <w:t>cidade</w:t>
+            </w:r>
+            <w:r>
+              <w:rPr>
+                <w:color w:val="auto"/>
+              </w:rPr>
+              <w:t xml:space="preserve"> onde os preços de alojamento eram acessíveis, porém ficou afastado da capital. </w:t>
             </w:r>
             <w:r>
               <w:rPr>
@@ -2859,10 +2940,83 @@
             </w:r>
             <w:r>
               <w:rPr>
+                <w:color w:val="auto"/>
+              </w:rPr>
+              <w:t>soube exatamente</w:t>
+            </w:r>
+            <w:r>
+              <w:rPr>
                 <w:b/>
                 <w:color w:val="auto"/>
               </w:rPr>
-              <w:t>soube exatamente quando e para onde devia caminhar, qual o tempo de espera, e quantas paragem faltava até ao destino</w:t>
+              <w:t xml:space="preserve"> quando </w:t>
+            </w:r>
+            <w:r>
+              <w:rPr>
+                <w:color w:val="auto"/>
+              </w:rPr>
+              <w:t>e</w:t>
+            </w:r>
+            <w:r>
+              <w:rPr>
+                <w:b/>
+                <w:color w:val="auto"/>
+              </w:rPr>
+              <w:t xml:space="preserve"> para onde </w:t>
+            </w:r>
+            <w:r>
+              <w:rPr>
+                <w:color w:val="auto"/>
+              </w:rPr>
+              <w:t xml:space="preserve">devia caminhar, qual o </w:t>
+            </w:r>
+            <w:r>
+              <w:rPr>
+                <w:b/>
+                <w:color w:val="auto"/>
+              </w:rPr>
+              <w:t>tempo de espera</w:t>
+            </w:r>
+            <w:r>
+              <w:rPr>
+                <w:color w:val="auto"/>
+              </w:rPr>
+              <w:t xml:space="preserve"> e </w:t>
+            </w:r>
+            <w:r>
+              <w:rPr>
+                <w:b/>
+                <w:color w:val="auto"/>
+              </w:rPr>
+              <w:t>quantas parage</w:t>
+            </w:r>
+            <w:r>
+              <w:rPr>
+                <w:b/>
+                <w:color w:val="auto"/>
+              </w:rPr>
+              <w:t>ns</w:t>
+            </w:r>
+            <w:r>
+              <w:rPr>
+                <w:b/>
+                <w:color w:val="auto"/>
+              </w:rPr>
+              <w:t xml:space="preserve"> faltava</w:t>
+            </w:r>
+            <w:r>
+              <w:rPr>
+                <w:b/>
+                <w:color w:val="auto"/>
+              </w:rPr>
+              <w:t>m</w:t>
+            </w:r>
+            <w:r>
+              <w:rPr>
+                <w:b/>
+                <w:color w:val="auto"/>
+              </w:rPr>
+              <w:t xml:space="preserve"> até ao destino</w:t>
             </w:r>
             <w:r>
               <w:rPr>
@@ -2883,7 +3037,6 @@
       </w:pPr>
     </w:p>
     <w:sectPr>
-      <w:footerReference w:type="first" r:id="rId11"/>
       <w:pgSz w:w="11906" w:h="16838"/>
       <w:pgMar w:top="720" w:right="720" w:bottom="720" w:left="720" w:header="708" w:footer="708" w:gutter="0"/>
       <w:cols w:space="708"/>
@@ -2917,43 +3070,6 @@
     </w:p>
   </w:endnote>
 </w:endnotes>
-</file>
-
-<file path=word/footer1.xml><?xml version="1.0" encoding="utf-8"?>
-<w:ftr xmlns:wpc="http://schemas.microsoft.com/office/word/2010/wordprocessingCanvas" xmlns:mc="http://schemas.openxmlformats.org/markup-compatibility/2006" xmlns:o="urn:schemas-microsoft-com:office:office" xmlns:r="http://schemas.openxmlformats.org/officeDocument/2006/relationships" xmlns:m="http://schemas.openxmlformats.org/officeDocument/2006/math" xmlns:v="urn:schemas-microsoft-com:vml" xmlns:wp14="http://schemas.microsoft.com/office/word/2010/wordprocessingDrawing" xmlns:wp="http://schemas.openxmlformats.org/drawingml/2006/wordprocessingDrawing" xmlns:w10="urn:schemas-microsoft-com:office:word" xmlns:w="http://schemas.openxmlformats.org/wordprocessingml/2006/main" xmlns:w14="http://schemas.microsoft.com/office/word/2010/wordml" xmlns:wpg="http://schemas.microsoft.com/office/word/2010/wordprocessingGroup" xmlns:wpi="http://schemas.microsoft.com/office/word/2010/wordprocessingInk" xmlns:wne="http://schemas.microsoft.com/office/word/2006/wordml" xmlns:wps="http://schemas.microsoft.com/office/word/2010/wordprocessingShape" mc:Ignorable="w14 wp14">
-  <w:p>
-    <w:pPr>
-      <w:pStyle w:val="Rodap"/>
-      <w:numPr>
-        <w:ilvl w:val="0"/>
-        <w:numId w:val="6"/>
-      </w:numPr>
-      <w:rPr>
-        <w:highlight w:val="yellow"/>
-      </w:rPr>
-    </w:pPr>
-    <w:r>
-      <w:rPr>
-        <w:highlight w:val="yellow"/>
-      </w:rPr>
-      <w:t xml:space="preserve">Dispositivos </w:t>
-    </w:r>
-    <w:proofErr w:type="spellStart"/>
-    <w:r>
-      <w:rPr>
-        <w:highlight w:val="yellow"/>
-      </w:rPr>
-      <w:t>eletrónicos</w:t>
-    </w:r>
-    <w:proofErr w:type="spellEnd"/>
-    <w:r>
-      <w:rPr>
-        <w:highlight w:val="yellow"/>
-      </w:rPr>
-      <w:t xml:space="preserve"> móveis</w:t>
-    </w:r>
-  </w:p>
-</w:ftr>
 </file>
 
 <file path=word/footnotes.xml><?xml version="1.0" encoding="utf-8"?>
@@ -4603,8 +4719,20 @@
   <a:extraClrSchemeLst/>
   <a:extLst>
     <a:ext uri="{05A4C25C-085E-4340-85A3-A5531E510DB2}">
-      <thm15:themeFamily xmlns="" xmlns:thm15="http://schemas.microsoft.com/office/thememl/2012/main" name="Office Theme" id="{62F939B6-93AF-4DB8-9C6B-D6C7DFDC589F}" vid="{4A3C46E8-61CC-4603-A589-7422A47A8E4A}"/>
+      <thm15:themeFamily xmlns:thm15="http://schemas.microsoft.com/office/thememl/2012/main" xmlns="" name="Office Theme" id="{62F939B6-93AF-4DB8-9C6B-D6C7DFDC589F}" vid="{4A3C46E8-61CC-4603-A589-7422A47A8E4A}"/>
     </a:ext>
   </a:extLst>
 </a:theme>
+</file>
+
+<file path=customXml/item1.xml><?xml version="1.0" encoding="utf-8"?>
+<b:Sources xmlns:b="http://schemas.openxmlformats.org/officeDocument/2006/bibliography" xmlns="http://schemas.openxmlformats.org/officeDocument/2006/bibliography" SelectedStyle="\APA.XSL" StyleName="APA"/>
+</file>
+
+<file path=customXml/itemProps1.xml><?xml version="1.0" encoding="utf-8"?>
+<ds:datastoreItem xmlns:ds="http://schemas.openxmlformats.org/officeDocument/2006/customXml" ds:itemID="{88006398-CCB8-4112-A31E-5A1581254342}">
+  <ds:schemaRefs>
+    <ds:schemaRef ds:uri="http://schemas.openxmlformats.org/officeDocument/2006/bibliography"/>
+  </ds:schemaRefs>
+</ds:datastoreItem>
 </file>
</xml_diff>